<commit_message>
Added description on each JSTL SQL ACTIONS
</commit_message>
<xml_diff>
--- a/FINALS NOTES/JSTL SQL ACTIONS.docx
+++ b/FINALS NOTES/JSTL SQL ACTIONS.docx
@@ -132,6 +132,8 @@
         <w:rPr>
           <w:rFonts w:ascii="Arial" w:eastAsia="Times New Roman" w:hAnsi="Arial" w:cs="Arial"/>
           <w:color w:val="545454"/>
+          <w:sz w:val="24"/>
+          <w:szCs w:val="24"/>
           <w:shd w:val="clear" w:color="auto" w:fill="FFFFFF"/>
           <w:lang w:val="en-US"/>
         </w:rPr>
@@ -143,6 +145,8 @@
         <w:rPr>
           <w:rFonts w:ascii="Arial" w:eastAsia="Times New Roman" w:hAnsi="Arial" w:cs="Arial"/>
           <w:color w:val="545454"/>
+          <w:sz w:val="24"/>
+          <w:szCs w:val="24"/>
           <w:shd w:val="clear" w:color="auto" w:fill="FFFFFF"/>
           <w:lang w:val="en-US"/>
         </w:rPr>
@@ -153,6 +157,8 @@
         <w:rPr>
           <w:rFonts w:ascii="Arial" w:eastAsia="Times New Roman" w:hAnsi="Arial" w:cs="Arial"/>
           <w:color w:val="545454"/>
+          <w:sz w:val="24"/>
+          <w:szCs w:val="24"/>
           <w:shd w:val="clear" w:color="auto" w:fill="FFFFFF"/>
           <w:lang w:val="en-US"/>
         </w:rPr>
@@ -162,8 +168,8 @@
         <w:rPr>
           <w:rFonts w:ascii="Arial" w:eastAsia="Times New Roman" w:hAnsi="Arial" w:cs="Arial"/>
           <w:color w:val="525252"/>
-          <w:sz w:val="20"/>
-          <w:szCs w:val="20"/>
+          <w:sz w:val="24"/>
+          <w:szCs w:val="24"/>
           <w:shd w:val="clear" w:color="auto" w:fill="FFFFFF"/>
           <w:lang w:val="en-US"/>
         </w:rPr>
@@ -174,8 +180,8 @@
         <w:rPr>
           <w:rFonts w:ascii="Arial" w:eastAsia="Times New Roman" w:hAnsi="Arial" w:cs="Arial"/>
           <w:color w:val="525252"/>
-          <w:sz w:val="20"/>
-          <w:szCs w:val="20"/>
+          <w:sz w:val="24"/>
+          <w:szCs w:val="24"/>
           <w:shd w:val="clear" w:color="auto" w:fill="FFFFFF"/>
           <w:lang w:val="en-US"/>
         </w:rPr>
@@ -186,8 +192,8 @@
         <w:rPr>
           <w:rFonts w:ascii="Arial" w:eastAsia="Times New Roman" w:hAnsi="Arial" w:cs="Arial"/>
           <w:color w:val="525252"/>
-          <w:sz w:val="20"/>
-          <w:szCs w:val="20"/>
+          <w:sz w:val="24"/>
+          <w:szCs w:val="24"/>
           <w:shd w:val="clear" w:color="auto" w:fill="FFFFFF"/>
           <w:lang w:val="en-US"/>
         </w:rPr>
@@ -198,8 +204,8 @@
         <w:rPr>
           <w:rFonts w:ascii="Arial" w:eastAsia="Times New Roman" w:hAnsi="Arial" w:cs="Arial"/>
           <w:color w:val="525252"/>
-          <w:sz w:val="20"/>
-          <w:szCs w:val="20"/>
+          <w:sz w:val="24"/>
+          <w:szCs w:val="24"/>
           <w:shd w:val="clear" w:color="auto" w:fill="FFFFFF"/>
           <w:lang w:val="en-US"/>
         </w:rPr>
@@ -210,8 +216,8 @@
         <w:rPr>
           <w:rFonts w:ascii="Arial" w:eastAsia="Times New Roman" w:hAnsi="Arial" w:cs="Arial"/>
           <w:color w:val="525252"/>
-          <w:sz w:val="20"/>
-          <w:szCs w:val="20"/>
+          <w:sz w:val="24"/>
+          <w:szCs w:val="24"/>
           <w:shd w:val="clear" w:color="auto" w:fill="FFFFFF"/>
           <w:lang w:val="en-US"/>
         </w:rPr>
@@ -233,8 +239,8 @@
         <w:rPr>
           <w:rFonts w:ascii="Arial" w:eastAsia="Times New Roman" w:hAnsi="Arial" w:cs="Arial"/>
           <w:color w:val="525252"/>
-          <w:sz w:val="20"/>
-          <w:szCs w:val="20"/>
+          <w:sz w:val="24"/>
+          <w:szCs w:val="24"/>
           <w:shd w:val="clear" w:color="auto" w:fill="FFFFFF"/>
           <w:lang w:val="en-US"/>
         </w:rPr>
@@ -246,8 +252,8 @@
         <w:rPr>
           <w:rFonts w:ascii="Arial" w:eastAsia="Times New Roman" w:hAnsi="Arial" w:cs="Arial"/>
           <w:color w:val="525252"/>
-          <w:sz w:val="20"/>
-          <w:szCs w:val="20"/>
+          <w:sz w:val="24"/>
+          <w:szCs w:val="24"/>
           <w:shd w:val="clear" w:color="auto" w:fill="FFFFFF"/>
           <w:lang w:val="en-US"/>
         </w:rPr>
@@ -258,12 +264,12 @@
         <w:rPr>
           <w:rFonts w:ascii="Arial" w:eastAsia="Times New Roman" w:hAnsi="Arial" w:cs="Arial"/>
           <w:color w:val="525252"/>
-          <w:sz w:val="20"/>
-          <w:szCs w:val="20"/>
-          <w:shd w:val="clear" w:color="auto" w:fill="FFFFFF"/>
-          <w:lang w:val="en-US"/>
-        </w:rPr>
-        <w:t>&gt;</w:t>
+          <w:sz w:val="24"/>
+          <w:szCs w:val="24"/>
+          <w:shd w:val="clear" w:color="auto" w:fill="FFFFFF"/>
+          <w:lang w:val="en-US"/>
+        </w:rPr>
+        <w:t>&gt;Provides nested database action elements with a shared Connection, set up to execute all statements as one transaction.</w:t>
       </w:r>
     </w:p>
     <w:p>
@@ -281,8 +287,8 @@
         <w:rPr>
           <w:rFonts w:ascii="Arial" w:eastAsia="Times New Roman" w:hAnsi="Arial" w:cs="Arial"/>
           <w:color w:val="525252"/>
-          <w:sz w:val="20"/>
-          <w:szCs w:val="20"/>
+          <w:sz w:val="24"/>
+          <w:szCs w:val="24"/>
           <w:shd w:val="clear" w:color="auto" w:fill="FFFFFF"/>
           <w:lang w:val="en-US"/>
         </w:rPr>
@@ -294,8 +300,8 @@
         <w:rPr>
           <w:rFonts w:ascii="Arial" w:eastAsia="Times New Roman" w:hAnsi="Arial" w:cs="Arial"/>
           <w:color w:val="525252"/>
-          <w:sz w:val="20"/>
-          <w:szCs w:val="20"/>
+          <w:sz w:val="24"/>
+          <w:szCs w:val="24"/>
           <w:shd w:val="clear" w:color="auto" w:fill="FFFFFF"/>
           <w:lang w:val="en-US"/>
         </w:rPr>
@@ -306,12 +312,36 @@
         <w:rPr>
           <w:rFonts w:ascii="Arial" w:eastAsia="Times New Roman" w:hAnsi="Arial" w:cs="Arial"/>
           <w:color w:val="525252"/>
-          <w:sz w:val="20"/>
-          <w:szCs w:val="20"/>
-          <w:shd w:val="clear" w:color="auto" w:fill="FFFFFF"/>
-          <w:lang w:val="en-US"/>
-        </w:rPr>
-        <w:t>&gt;</w:t>
+          <w:sz w:val="24"/>
+          <w:szCs w:val="24"/>
+          <w:shd w:val="clear" w:color="auto" w:fill="FFFFFF"/>
+          <w:lang w:val="en-US"/>
+        </w:rPr>
+        <w:t xml:space="preserve">&gt; Executes the SQL query defined in its body or through the </w:t>
+      </w:r>
+      <w:proofErr w:type="spellStart"/>
+      <w:r>
+        <w:rPr>
+          <w:rFonts w:ascii="Arial" w:eastAsia="Times New Roman" w:hAnsi="Arial" w:cs="Arial"/>
+          <w:color w:val="525252"/>
+          <w:sz w:val="24"/>
+          <w:szCs w:val="24"/>
+          <w:shd w:val="clear" w:color="auto" w:fill="FFFFFF"/>
+          <w:lang w:val="en-US"/>
+        </w:rPr>
+        <w:t>sql</w:t>
+      </w:r>
+      <w:proofErr w:type="spellEnd"/>
+      <w:r>
+        <w:rPr>
+          <w:rFonts w:ascii="Arial" w:eastAsia="Times New Roman" w:hAnsi="Arial" w:cs="Arial"/>
+          <w:color w:val="525252"/>
+          <w:sz w:val="24"/>
+          <w:szCs w:val="24"/>
+          <w:shd w:val="clear" w:color="auto" w:fill="FFFFFF"/>
+          <w:lang w:val="en-US"/>
+        </w:rPr>
+        <w:t xml:space="preserve"> attribute.</w:t>
       </w:r>
     </w:p>
     <w:p>
@@ -329,8 +359,8 @@
         <w:rPr>
           <w:rFonts w:ascii="Arial" w:eastAsia="Times New Roman" w:hAnsi="Arial" w:cs="Arial"/>
           <w:color w:val="525252"/>
-          <w:sz w:val="20"/>
-          <w:szCs w:val="20"/>
+          <w:sz w:val="24"/>
+          <w:szCs w:val="24"/>
           <w:shd w:val="clear" w:color="auto" w:fill="FFFFFF"/>
           <w:lang w:val="en-US"/>
         </w:rPr>
@@ -342,8 +372,8 @@
         <w:rPr>
           <w:rFonts w:ascii="Arial" w:eastAsia="Times New Roman" w:hAnsi="Arial" w:cs="Arial"/>
           <w:color w:val="525252"/>
-          <w:sz w:val="20"/>
-          <w:szCs w:val="20"/>
+          <w:sz w:val="24"/>
+          <w:szCs w:val="24"/>
           <w:shd w:val="clear" w:color="auto" w:fill="FFFFFF"/>
           <w:lang w:val="en-US"/>
         </w:rPr>
@@ -354,12 +384,36 @@
         <w:rPr>
           <w:rFonts w:ascii="Arial" w:eastAsia="Times New Roman" w:hAnsi="Arial" w:cs="Arial"/>
           <w:color w:val="525252"/>
-          <w:sz w:val="20"/>
-          <w:szCs w:val="20"/>
-          <w:shd w:val="clear" w:color="auto" w:fill="FFFFFF"/>
-          <w:lang w:val="en-US"/>
-        </w:rPr>
-        <w:t>&gt;</w:t>
+          <w:sz w:val="24"/>
+          <w:szCs w:val="24"/>
+          <w:shd w:val="clear" w:color="auto" w:fill="FFFFFF"/>
+          <w:lang w:val="en-US"/>
+        </w:rPr>
+        <w:t xml:space="preserve">&gt; Executes the SQL update defined in its body or through the </w:t>
+      </w:r>
+      <w:proofErr w:type="spellStart"/>
+      <w:r>
+        <w:rPr>
+          <w:rFonts w:ascii="Arial" w:eastAsia="Times New Roman" w:hAnsi="Arial" w:cs="Arial"/>
+          <w:color w:val="525252"/>
+          <w:sz w:val="24"/>
+          <w:szCs w:val="24"/>
+          <w:shd w:val="clear" w:color="auto" w:fill="FFFFFF"/>
+          <w:lang w:val="en-US"/>
+        </w:rPr>
+        <w:t>sql</w:t>
+      </w:r>
+      <w:proofErr w:type="spellEnd"/>
+      <w:r>
+        <w:rPr>
+          <w:rFonts w:ascii="Arial" w:eastAsia="Times New Roman" w:hAnsi="Arial" w:cs="Arial"/>
+          <w:color w:val="525252"/>
+          <w:sz w:val="24"/>
+          <w:szCs w:val="24"/>
+          <w:shd w:val="clear" w:color="auto" w:fill="FFFFFF"/>
+          <w:lang w:val="en-US"/>
+        </w:rPr>
+        <w:t xml:space="preserve"> attribute.</w:t>
       </w:r>
     </w:p>
     <w:p>
@@ -377,8 +431,8 @@
         <w:rPr>
           <w:rFonts w:ascii="Arial" w:eastAsia="Times New Roman" w:hAnsi="Arial" w:cs="Arial"/>
           <w:color w:val="525252"/>
-          <w:sz w:val="20"/>
-          <w:szCs w:val="20"/>
+          <w:sz w:val="24"/>
+          <w:szCs w:val="24"/>
           <w:shd w:val="clear" w:color="auto" w:fill="FFFFFF"/>
           <w:lang w:val="en-US"/>
         </w:rPr>
@@ -390,8 +444,8 @@
         <w:rPr>
           <w:rFonts w:ascii="Arial" w:eastAsia="Times New Roman" w:hAnsi="Arial" w:cs="Arial"/>
           <w:color w:val="525252"/>
-          <w:sz w:val="20"/>
-          <w:szCs w:val="20"/>
+          <w:sz w:val="24"/>
+          <w:szCs w:val="24"/>
           <w:shd w:val="clear" w:color="auto" w:fill="FFFFFF"/>
           <w:lang w:val="en-US"/>
         </w:rPr>
@@ -402,31 +456,22 @@
         <w:rPr>
           <w:rFonts w:ascii="Arial" w:eastAsia="Times New Roman" w:hAnsi="Arial" w:cs="Arial"/>
           <w:color w:val="525252"/>
-          <w:sz w:val="20"/>
-          <w:szCs w:val="20"/>
-          <w:shd w:val="clear" w:color="auto" w:fill="FFFFFF"/>
-          <w:lang w:val="en-US"/>
-        </w:rPr>
-        <w:t>&gt;</w:t>
+          <w:sz w:val="24"/>
+          <w:szCs w:val="24"/>
+          <w:shd w:val="clear" w:color="auto" w:fill="FFFFFF"/>
+          <w:lang w:val="en-US"/>
+        </w:rPr>
+        <w:t>&gt; Sets a parameter in an SQL statement to the specified value.</w:t>
       </w:r>
     </w:p>
     <w:p>
-      <w:pPr>
-        <w:spacing w:after="160" w:line="240" w:lineRule="auto"/>
-        <w:rPr>
-          <w:rFonts w:ascii="Times New Roman" w:eastAsia="Times New Roman" w:hAnsi="Times New Roman" w:cs="Times New Roman"/>
-          <w:sz w:val="24"/>
-          <w:szCs w:val="24"/>
-          <w:lang w:val="en-US"/>
-        </w:rPr>
-      </w:pPr>
       <w:proofErr w:type="gramStart"/>
       <w:r>
         <w:rPr>
           <w:rFonts w:ascii="Arial" w:eastAsia="Times New Roman" w:hAnsi="Arial" w:cs="Arial"/>
           <w:color w:val="525252"/>
-          <w:sz w:val="20"/>
-          <w:szCs w:val="20"/>
+          <w:sz w:val="24"/>
+          <w:szCs w:val="24"/>
           <w:shd w:val="clear" w:color="auto" w:fill="FFFFFF"/>
           <w:lang w:val="en-US"/>
         </w:rPr>
@@ -438,8 +483,8 @@
         <w:rPr>
           <w:rFonts w:ascii="Arial" w:eastAsia="Times New Roman" w:hAnsi="Arial" w:cs="Arial"/>
           <w:color w:val="525252"/>
-          <w:sz w:val="20"/>
-          <w:szCs w:val="20"/>
+          <w:sz w:val="24"/>
+          <w:szCs w:val="24"/>
           <w:shd w:val="clear" w:color="auto" w:fill="FFFFFF"/>
           <w:lang w:val="en-US"/>
         </w:rPr>
@@ -450,26 +495,38 @@
         <w:rPr>
           <w:rFonts w:ascii="Arial" w:eastAsia="Times New Roman" w:hAnsi="Arial" w:cs="Arial"/>
           <w:color w:val="525252"/>
-          <w:sz w:val="20"/>
-          <w:szCs w:val="20"/>
-          <w:shd w:val="clear" w:color="auto" w:fill="FFFFFF"/>
-          <w:lang w:val="en-US"/>
-        </w:rPr>
-        <w:t>&gt;</w:t>
+          <w:sz w:val="24"/>
+          <w:szCs w:val="24"/>
+          <w:shd w:val="clear" w:color="auto" w:fill="FFFFFF"/>
+          <w:lang w:val="en-US"/>
+        </w:rPr>
+        <w:t xml:space="preserve">&gt; Creates a simple </w:t>
+      </w:r>
+      <w:proofErr w:type="spellStart"/>
+      <w:r>
+        <w:rPr>
+          <w:rFonts w:ascii="Arial" w:eastAsia="Times New Roman" w:hAnsi="Arial" w:cs="Arial"/>
+          <w:color w:val="525252"/>
+          <w:sz w:val="24"/>
+          <w:szCs w:val="24"/>
+          <w:shd w:val="clear" w:color="auto" w:fill="FFFFFF"/>
+          <w:lang w:val="en-US"/>
+        </w:rPr>
+        <w:t>DataSource</w:t>
+      </w:r>
+      <w:proofErr w:type="spellEnd"/>
+      <w:r>
+        <w:rPr>
+          <w:rFonts w:ascii="Arial" w:eastAsia="Times New Roman" w:hAnsi="Arial" w:cs="Arial"/>
+          <w:color w:val="525252"/>
+          <w:sz w:val="24"/>
+          <w:szCs w:val="24"/>
+          <w:shd w:val="clear" w:color="auto" w:fill="FFFFFF"/>
+          <w:lang w:val="en-US"/>
+        </w:rPr>
+        <w:t xml:space="preserve"> suitable only for prototyping</w:t>
       </w:r>
     </w:p>
-    <w:p>
-      <w:pPr>
-        <w:spacing w:after="240" w:line="240" w:lineRule="auto"/>
-        <w:rPr>
-          <w:rFonts w:ascii="Times New Roman" w:eastAsia="Times New Roman" w:hAnsi="Times New Roman" w:cs="Times New Roman"/>
-          <w:sz w:val="24"/>
-          <w:szCs w:val="24"/>
-          <w:lang w:val="en-US"/>
-        </w:rPr>
-      </w:pPr>
-    </w:p>
-    <w:p/>
     <w:sectPr>
       <w:pgSz w:w="12240" w:h="15840"/>
       <w:pgMar w:top="1440" w:right="1440" w:bottom="1440" w:left="1440" w:header="720" w:footer="720" w:gutter="0"/>
@@ -671,6 +728,23 @@
     <w:uiPriority w:val="99"/>
     <w:semiHidden/>
     <w:unhideWhenUsed/>
+  </w:style>
+  <w:style w:type="paragraph" w:styleId="NormalWeb">
+    <w:name w:val="Normal (Web)"/>
+    <w:basedOn w:val="Normal"/>
+    <w:uiPriority w:val="99"/>
+    <w:semiHidden/>
+    <w:unhideWhenUsed/>
+    <w:rsid w:val="003332CF"/>
+    <w:pPr>
+      <w:spacing w:before="100" w:beforeAutospacing="1" w:after="100" w:afterAutospacing="1" w:line="240" w:lineRule="auto"/>
+    </w:pPr>
+    <w:rPr>
+      <w:rFonts w:ascii="Times New Roman" w:eastAsia="Times New Roman" w:hAnsi="Times New Roman" w:cs="Times New Roman"/>
+      <w:sz w:val="24"/>
+      <w:szCs w:val="24"/>
+      <w:lang w:val="en-US"/>
+    </w:rPr>
   </w:style>
 </w:styles>
 </file>

</xml_diff>